<commit_message>
Update sekretærer to lægesekretærer
</commit_message>
<xml_diff>
--- a/Documents/Problemforulering.docx
+++ b/Documents/Problemforulering.docx
@@ -53,7 +53,7 @@
           <w:szCs w:val="24"/>
           <w:lang w:val="da-DK"/>
         </w:rPr>
-        <w:t>sekretærer</w:t>
+        <w:t>lægelægesekretærer</w:t>
       </w:r>
       <w:r>
         <w:rPr>
@@ -93,7 +93,23 @@
           <w:szCs w:val="24"/>
           <w:lang w:val="da-DK"/>
         </w:rPr>
-        <w:t>, da sekretærerne kan ringe via et internt nummer.</w:t>
+        <w:t xml:space="preserve">, da </w:t>
+      </w:r>
+      <w:r>
+        <w:rPr>
+          <w:sz w:val="24"/>
+          <w:szCs w:val="24"/>
+          <w:lang w:val="da-DK"/>
+        </w:rPr>
+        <w:t>lægesekretærer</w:t>
+      </w:r>
+      <w:r>
+        <w:rPr>
+          <w:sz w:val="24"/>
+          <w:szCs w:val="24"/>
+          <w:lang w:val="da-DK"/>
+        </w:rPr>
+        <w:t>ne kan ringe via et internt nummer.</w:t>
       </w:r>
       <w:r>
         <w:rPr>
@@ -149,7 +165,15 @@
           <w:szCs w:val="24"/>
           <w:lang w:val="da-DK"/>
         </w:rPr>
-        <w:t>sekretærern</w:t>
+        <w:t>lægesekretærer</w:t>
+      </w:r>
+      <w:r>
+        <w:rPr>
+          <w:sz w:val="24"/>
+          <w:szCs w:val="24"/>
+          <w:lang w:val="da-DK"/>
+        </w:rPr>
+        <w:t>n</w:t>
       </w:r>
       <w:r>
         <w:rPr>
@@ -198,7 +222,23 @@
           <w:szCs w:val="24"/>
           <w:lang w:val="da-DK"/>
         </w:rPr>
-        <w:t xml:space="preserve">lexsygehustaxa uden hjælp fra lægesekretærerne og uden den unødvendige lange ventetid? </w:t>
+        <w:t>lexsygehustaxa uden hjælp fra læge</w:t>
+      </w:r>
+      <w:r>
+        <w:rPr>
+          <w:sz w:val="24"/>
+          <w:szCs w:val="24"/>
+          <w:lang w:val="da-DK"/>
+        </w:rPr>
+        <w:t>lægesekretærer</w:t>
+      </w:r>
+      <w:r>
+        <w:rPr>
+          <w:sz w:val="24"/>
+          <w:szCs w:val="24"/>
+          <w:lang w:val="da-DK"/>
+        </w:rPr>
+        <w:t xml:space="preserve">ne og uden den unødvendige lange ventetid? </w:t>
       </w:r>
     </w:p>
     <w:sectPr>

</xml_diff>

<commit_message>
Rename to citizen taxi
</commit_message>
<xml_diff>
--- a/Documents/Problemforulering.docx
+++ b/Documents/Problemforulering.docx
@@ -37,23 +37,47 @@
           <w:szCs w:val="24"/>
           <w:lang w:val="da-DK"/>
         </w:rPr>
-        <w:t xml:space="preserve">Patienterne i Region Nordjylland klager over den lange ventetid på telefonlinjen, når de bestiller Flexsygehustaxa. </w:t>
-      </w:r>
-      <w:r>
-        <w:rPr>
-          <w:sz w:val="24"/>
-          <w:szCs w:val="24"/>
-          <w:lang w:val="da-DK"/>
-        </w:rPr>
-        <w:t xml:space="preserve">Derfor vælger patienterne i stedet at ringe til lægerne, så deres </w:t>
-      </w:r>
-      <w:r>
-        <w:rPr>
-          <w:sz w:val="24"/>
-          <w:szCs w:val="24"/>
-          <w:lang w:val="da-DK"/>
-        </w:rPr>
-        <w:t>lægelægesekretærer</w:t>
+        <w:t>Borgerne</w:t>
+      </w:r>
+      <w:r>
+        <w:rPr>
+          <w:sz w:val="24"/>
+          <w:szCs w:val="24"/>
+          <w:lang w:val="da-DK"/>
+        </w:rPr>
+        <w:t xml:space="preserve"> i Region Nordjylland klager over den lange ventetid på telefonlinjen, når de bestiller Flexsygehustaxa. </w:t>
+      </w:r>
+      <w:r>
+        <w:rPr>
+          <w:sz w:val="24"/>
+          <w:szCs w:val="24"/>
+          <w:lang w:val="da-DK"/>
+        </w:rPr>
+        <w:t xml:space="preserve">Derfor vælger </w:t>
+      </w:r>
+      <w:r>
+        <w:rPr>
+          <w:sz w:val="24"/>
+          <w:szCs w:val="24"/>
+          <w:lang w:val="da-DK"/>
+        </w:rPr>
+        <w:t>borgerne</w:t>
+      </w:r>
+      <w:r>
+        <w:rPr>
+          <w:sz w:val="24"/>
+          <w:szCs w:val="24"/>
+          <w:lang w:val="da-DK"/>
+        </w:rPr>
+        <w:t xml:space="preserve"> i stedet at ringe til lægerne, så deres </w:t>
+      </w:r>
+      <w:r>
+        <w:rPr>
+          <w:sz w:val="24"/>
+          <w:szCs w:val="24"/>
+          <w:lang w:val="da-DK"/>
+        </w:rPr>
+        <w:t>lægesekretærer</w:t>
       </w:r>
       <w:r>
         <w:rPr>
@@ -181,7 +205,23 @@
           <w:szCs w:val="24"/>
           <w:lang w:val="da-DK"/>
         </w:rPr>
-        <w:t>e, som kunne undgås hvis patienten havde bestilt taxaen selv</w:t>
+        <w:t xml:space="preserve">e, som kunne undgås hvis </w:t>
+      </w:r>
+      <w:r>
+        <w:rPr>
+          <w:sz w:val="24"/>
+          <w:szCs w:val="24"/>
+          <w:lang w:val="da-DK"/>
+        </w:rPr>
+        <w:t>borgeren</w:t>
+      </w:r>
+      <w:r>
+        <w:rPr>
+          <w:sz w:val="24"/>
+          <w:szCs w:val="24"/>
+          <w:lang w:val="da-DK"/>
+        </w:rPr>
+        <w:t xml:space="preserve"> havde bestilt taxaen selv</w:t>
       </w:r>
       <w:r>
         <w:rPr>
@@ -206,7 +246,23 @@
           <w:szCs w:val="24"/>
           <w:lang w:val="da-DK"/>
         </w:rPr>
-        <w:t xml:space="preserve">Hvordan kan man få patienterne til selv at bestille deres </w:t>
+        <w:t xml:space="preserve">Hvordan kan man få </w:t>
+      </w:r>
+      <w:r>
+        <w:rPr>
+          <w:sz w:val="24"/>
+          <w:szCs w:val="24"/>
+          <w:lang w:val="da-DK"/>
+        </w:rPr>
+        <w:t>borgerne</w:t>
+      </w:r>
+      <w:r>
+        <w:rPr>
+          <w:sz w:val="24"/>
+          <w:szCs w:val="24"/>
+          <w:lang w:val="da-DK"/>
+        </w:rPr>
+        <w:t xml:space="preserve"> til selv at bestille deres </w:t>
       </w:r>
       <w:r>
         <w:rPr>
@@ -222,7 +278,7 @@
           <w:szCs w:val="24"/>
           <w:lang w:val="da-DK"/>
         </w:rPr>
-        <w:t>lexsygehustaxa uden hjælp fra læge</w:t>
+        <w:t xml:space="preserve">lexsygehustaxa uden hjælp fra </w:t>
       </w:r>
       <w:r>
         <w:rPr>
@@ -238,7 +294,23 @@
           <w:szCs w:val="24"/>
           <w:lang w:val="da-DK"/>
         </w:rPr>
-        <w:t xml:space="preserve">ne og uden den unødvendige lange ventetid? </w:t>
+        <w:t>ne og uden den unødvendige lange ventetid</w:t>
+      </w:r>
+      <w:r>
+        <w:rPr>
+          <w:sz w:val="24"/>
+          <w:szCs w:val="24"/>
+          <w:lang w:val="da-DK"/>
+        </w:rPr>
+        <w:t>, og kan man ellers</w:t>
+      </w:r>
+      <w:r>
+        <w:rPr>
+          <w:sz w:val="24"/>
+          <w:szCs w:val="24"/>
+          <w:lang w:val="da-DK"/>
+        </w:rPr>
+        <w:t xml:space="preserve"> formindske lægesekretærernes ekstra arbejde?</w:t>
       </w:r>
     </w:p>
     <w:sectPr>

</xml_diff>